<commit_message>
Accessing Static methods and static variables
</commit_message>
<xml_diff>
--- a/notes.docx
+++ b/notes.docx
@@ -4,8 +4,11 @@
   <w:body>
     <w:p>
       <w:r>
+        <w:rPr>
+          <w:noProof/>
+        </w:rPr>
         <w:drawing>
-          <wp:inline distT="0" distB="0" distL="0" distR="0" wp14:anchorId="36510A18" wp14:editId="3752D671">
+          <wp:inline distT="0" distB="0" distL="0" distR="0" wp14:anchorId="7C418F3E" wp14:editId="7A213422">
             <wp:extent cx="5600700" cy="3152775"/>
             <wp:effectExtent l="0" t="0" r="0" b="0"/>
             <wp:docPr id="1650258310" name="Picture 1"/>
@@ -29,6 +32,301 @@
                     <a:xfrm>
                       <a:off x="0" y="0"/>
                       <a:ext cx="5610345" cy="3158204"/>
+                    </a:xfrm>
+                    <a:prstGeom prst="rect">
+                      <a:avLst/>
+                    </a:prstGeom>
+                  </pic:spPr>
+                </pic:pic>
+              </a:graphicData>
+            </a:graphic>
+          </wp:inline>
+        </w:drawing>
+      </w:r>
+      <w:r>
+        <w:rPr>
+          <w:noProof/>
+        </w:rPr>
+        <w:drawing>
+          <wp:inline distT="0" distB="0" distL="0" distR="0" wp14:anchorId="3B502D00" wp14:editId="3631300A">
+            <wp:extent cx="5731510" cy="3942715"/>
+            <wp:effectExtent l="0" t="0" r="0" b="0"/>
+            <wp:docPr id="1821379227" name="Picture 1"/>
+            <wp:cNvGraphicFramePr>
+              <a:graphicFrameLocks xmlns:a="http://schemas.openxmlformats.org/drawingml/2006/main" noChangeAspect="1"/>
+            </wp:cNvGraphicFramePr>
+            <a:graphic xmlns:a="http://schemas.openxmlformats.org/drawingml/2006/main">
+              <a:graphicData uri="http://schemas.openxmlformats.org/drawingml/2006/picture">
+                <pic:pic xmlns:pic="http://schemas.openxmlformats.org/drawingml/2006/picture">
+                  <pic:nvPicPr>
+                    <pic:cNvPr id="1821379227" name=""/>
+                    <pic:cNvPicPr/>
+                  </pic:nvPicPr>
+                  <pic:blipFill>
+                    <a:blip r:embed="rId5"/>
+                    <a:stretch>
+                      <a:fillRect/>
+                    </a:stretch>
+                  </pic:blipFill>
+                  <pic:spPr>
+                    <a:xfrm>
+                      <a:off x="0" y="0"/>
+                      <a:ext cx="5731510" cy="3942715"/>
+                    </a:xfrm>
+                    <a:prstGeom prst="rect">
+                      <a:avLst/>
+                    </a:prstGeom>
+                  </pic:spPr>
+                </pic:pic>
+              </a:graphicData>
+            </a:graphic>
+          </wp:inline>
+        </w:drawing>
+      </w:r>
+    </w:p>
+    <w:p>
+      <w:r>
+        <w:rPr>
+          <w:noProof/>
+        </w:rPr>
+        <w:drawing>
+          <wp:inline distT="0" distB="0" distL="0" distR="0" wp14:anchorId="6CADC4E4" wp14:editId="6CF4E9DC">
+            <wp:extent cx="5731510" cy="1144270"/>
+            <wp:effectExtent l="0" t="0" r="0" b="0"/>
+            <wp:docPr id="1277259249" name="Picture 1"/>
+            <wp:cNvGraphicFramePr>
+              <a:graphicFrameLocks xmlns:a="http://schemas.openxmlformats.org/drawingml/2006/main" noChangeAspect="1"/>
+            </wp:cNvGraphicFramePr>
+            <a:graphic xmlns:a="http://schemas.openxmlformats.org/drawingml/2006/main">
+              <a:graphicData uri="http://schemas.openxmlformats.org/drawingml/2006/picture">
+                <pic:pic xmlns:pic="http://schemas.openxmlformats.org/drawingml/2006/picture">
+                  <pic:nvPicPr>
+                    <pic:cNvPr id="1277259249" name=""/>
+                    <pic:cNvPicPr/>
+                  </pic:nvPicPr>
+                  <pic:blipFill>
+                    <a:blip r:embed="rId6"/>
+                    <a:stretch>
+                      <a:fillRect/>
+                    </a:stretch>
+                  </pic:blipFill>
+                  <pic:spPr>
+                    <a:xfrm>
+                      <a:off x="0" y="0"/>
+                      <a:ext cx="5731510" cy="1144270"/>
+                    </a:xfrm>
+                    <a:prstGeom prst="rect">
+                      <a:avLst/>
+                    </a:prstGeom>
+                  </pic:spPr>
+                </pic:pic>
+              </a:graphicData>
+            </a:graphic>
+          </wp:inline>
+        </w:drawing>
+      </w:r>
+    </w:p>
+    <w:p>
+      <w:r>
+        <w:rPr>
+          <w:noProof/>
+        </w:rPr>
+        <w:lastRenderedPageBreak/>
+        <w:drawing>
+          <wp:inline distT="0" distB="0" distL="0" distR="0" wp14:anchorId="022394A9" wp14:editId="382F2DB1">
+            <wp:extent cx="5895975" cy="3066908"/>
+            <wp:effectExtent l="0" t="0" r="0" b="0"/>
+            <wp:docPr id="723983690" name="Picture 1"/>
+            <wp:cNvGraphicFramePr>
+              <a:graphicFrameLocks xmlns:a="http://schemas.openxmlformats.org/drawingml/2006/main" noChangeAspect="1"/>
+            </wp:cNvGraphicFramePr>
+            <a:graphic xmlns:a="http://schemas.openxmlformats.org/drawingml/2006/main">
+              <a:graphicData uri="http://schemas.openxmlformats.org/drawingml/2006/picture">
+                <pic:pic xmlns:pic="http://schemas.openxmlformats.org/drawingml/2006/picture">
+                  <pic:nvPicPr>
+                    <pic:cNvPr id="723983690" name=""/>
+                    <pic:cNvPicPr/>
+                  </pic:nvPicPr>
+                  <pic:blipFill>
+                    <a:blip r:embed="rId7"/>
+                    <a:stretch>
+                      <a:fillRect/>
+                    </a:stretch>
+                  </pic:blipFill>
+                  <pic:spPr>
+                    <a:xfrm>
+                      <a:off x="0" y="0"/>
+                      <a:ext cx="5907588" cy="3072949"/>
+                    </a:xfrm>
+                    <a:prstGeom prst="rect">
+                      <a:avLst/>
+                    </a:prstGeom>
+                  </pic:spPr>
+                </pic:pic>
+              </a:graphicData>
+            </a:graphic>
+          </wp:inline>
+        </w:drawing>
+      </w:r>
+    </w:p>
+    <w:p/>
+    <w:p>
+      <w:r>
+        <w:rPr>
+          <w:noProof/>
+        </w:rPr>
+        <w:drawing>
+          <wp:inline distT="0" distB="0" distL="0" distR="0" wp14:anchorId="2F2133AF" wp14:editId="04C1EFE1">
+            <wp:extent cx="5731510" cy="1000760"/>
+            <wp:effectExtent l="0" t="0" r="0" b="0"/>
+            <wp:docPr id="931400539" name="Picture 1"/>
+            <wp:cNvGraphicFramePr>
+              <a:graphicFrameLocks xmlns:a="http://schemas.openxmlformats.org/drawingml/2006/main" noChangeAspect="1"/>
+            </wp:cNvGraphicFramePr>
+            <a:graphic xmlns:a="http://schemas.openxmlformats.org/drawingml/2006/main">
+              <a:graphicData uri="http://schemas.openxmlformats.org/drawingml/2006/picture">
+                <pic:pic xmlns:pic="http://schemas.openxmlformats.org/drawingml/2006/picture">
+                  <pic:nvPicPr>
+                    <pic:cNvPr id="931400539" name=""/>
+                    <pic:cNvPicPr/>
+                  </pic:nvPicPr>
+                  <pic:blipFill>
+                    <a:blip r:embed="rId8"/>
+                    <a:stretch>
+                      <a:fillRect/>
+                    </a:stretch>
+                  </pic:blipFill>
+                  <pic:spPr>
+                    <a:xfrm>
+                      <a:off x="0" y="0"/>
+                      <a:ext cx="5731510" cy="1000760"/>
+                    </a:xfrm>
+                    <a:prstGeom prst="rect">
+                      <a:avLst/>
+                    </a:prstGeom>
+                  </pic:spPr>
+                </pic:pic>
+              </a:graphicData>
+            </a:graphic>
+          </wp:inline>
+        </w:drawing>
+      </w:r>
+    </w:p>
+    <w:p/>
+    <w:p>
+      <w:r>
+        <w:rPr>
+          <w:noProof/>
+        </w:rPr>
+        <w:drawing>
+          <wp:inline distT="0" distB="0" distL="0" distR="0" wp14:anchorId="39214218" wp14:editId="32918804">
+            <wp:extent cx="5731510" cy="3291840"/>
+            <wp:effectExtent l="0" t="0" r="0" b="0"/>
+            <wp:docPr id="1677078146" name="Picture 1"/>
+            <wp:cNvGraphicFramePr>
+              <a:graphicFrameLocks xmlns:a="http://schemas.openxmlformats.org/drawingml/2006/main" noChangeAspect="1"/>
+            </wp:cNvGraphicFramePr>
+            <a:graphic xmlns:a="http://schemas.openxmlformats.org/drawingml/2006/main">
+              <a:graphicData uri="http://schemas.openxmlformats.org/drawingml/2006/picture">
+                <pic:pic xmlns:pic="http://schemas.openxmlformats.org/drawingml/2006/picture">
+                  <pic:nvPicPr>
+                    <pic:cNvPr id="1677078146" name=""/>
+                    <pic:cNvPicPr/>
+                  </pic:nvPicPr>
+                  <pic:blipFill>
+                    <a:blip r:embed="rId9"/>
+                    <a:stretch>
+                      <a:fillRect/>
+                    </a:stretch>
+                  </pic:blipFill>
+                  <pic:spPr>
+                    <a:xfrm>
+                      <a:off x="0" y="0"/>
+                      <a:ext cx="5731510" cy="3291840"/>
+                    </a:xfrm>
+                    <a:prstGeom prst="rect">
+                      <a:avLst/>
+                    </a:prstGeom>
+                  </pic:spPr>
+                </pic:pic>
+              </a:graphicData>
+            </a:graphic>
+          </wp:inline>
+        </w:drawing>
+      </w:r>
+    </w:p>
+    <w:p/>
+    <w:p/>
+    <w:p>
+      <w:r>
+        <w:rPr>
+          <w:noProof/>
+        </w:rPr>
+        <w:lastRenderedPageBreak/>
+        <w:drawing>
+          <wp:inline distT="0" distB="0" distL="0" distR="0" wp14:anchorId="10A1EE6F" wp14:editId="2F44C1E9">
+            <wp:extent cx="5349704" cy="2232853"/>
+            <wp:effectExtent l="0" t="0" r="3810" b="0"/>
+            <wp:docPr id="465470222" name="Picture 1"/>
+            <wp:cNvGraphicFramePr>
+              <a:graphicFrameLocks xmlns:a="http://schemas.openxmlformats.org/drawingml/2006/main" noChangeAspect="1"/>
+            </wp:cNvGraphicFramePr>
+            <a:graphic xmlns:a="http://schemas.openxmlformats.org/drawingml/2006/main">
+              <a:graphicData uri="http://schemas.openxmlformats.org/drawingml/2006/picture">
+                <pic:pic xmlns:pic="http://schemas.openxmlformats.org/drawingml/2006/picture">
+                  <pic:nvPicPr>
+                    <pic:cNvPr id="465470222" name=""/>
+                    <pic:cNvPicPr/>
+                  </pic:nvPicPr>
+                  <pic:blipFill>
+                    <a:blip r:embed="rId10"/>
+                    <a:stretch>
+                      <a:fillRect/>
+                    </a:stretch>
+                  </pic:blipFill>
+                  <pic:spPr>
+                    <a:xfrm>
+                      <a:off x="0" y="0"/>
+                      <a:ext cx="5349704" cy="2232853"/>
+                    </a:xfrm>
+                    <a:prstGeom prst="rect">
+                      <a:avLst/>
+                    </a:prstGeom>
+                  </pic:spPr>
+                </pic:pic>
+              </a:graphicData>
+            </a:graphic>
+          </wp:inline>
+        </w:drawing>
+      </w:r>
+    </w:p>
+    <w:p>
+      <w:r>
+        <w:drawing>
+          <wp:inline distT="0" distB="0" distL="0" distR="0" wp14:anchorId="0C0F2A92" wp14:editId="3647BCCD">
+            <wp:extent cx="5731510" cy="2810510"/>
+            <wp:effectExtent l="0" t="0" r="0" b="0"/>
+            <wp:docPr id="1455889168" name="Picture 1"/>
+            <wp:cNvGraphicFramePr>
+              <a:graphicFrameLocks xmlns:a="http://schemas.openxmlformats.org/drawingml/2006/main" noChangeAspect="1"/>
+            </wp:cNvGraphicFramePr>
+            <a:graphic xmlns:a="http://schemas.openxmlformats.org/drawingml/2006/main">
+              <a:graphicData uri="http://schemas.openxmlformats.org/drawingml/2006/picture">
+                <pic:pic xmlns:pic="http://schemas.openxmlformats.org/drawingml/2006/picture">
+                  <pic:nvPicPr>
+                    <pic:cNvPr id="1455889168" name=""/>
+                    <pic:cNvPicPr/>
+                  </pic:nvPicPr>
+                  <pic:blipFill>
+                    <a:blip r:embed="rId11"/>
+                    <a:stretch>
+                      <a:fillRect/>
+                    </a:stretch>
+                  </pic:blipFill>
+                  <pic:spPr>
+                    <a:xfrm>
+                      <a:off x="0" y="0"/>
+                      <a:ext cx="5731510" cy="2810510"/>
                     </a:xfrm>
                     <a:prstGeom prst="rect">
                       <a:avLst/>

</xml_diff>

<commit_message>
Using eclipse creating projects
</commit_message>
<xml_diff>
--- a/notes.docx
+++ b/notes.docx
@@ -390,6 +390,9 @@
     <w:p/>
     <w:p>
       <w:r>
+        <w:rPr>
+          <w:noProof/>
+        </w:rPr>
         <w:lastRenderedPageBreak/>
         <w:drawing>
           <wp:inline distT="0" distB="0" distL="0" distR="0" wp14:anchorId="3430E768" wp14:editId="532A5706">
@@ -416,6 +419,127 @@
                     <a:xfrm>
                       <a:off x="0" y="0"/>
                       <a:ext cx="5258256" cy="2758679"/>
+                    </a:xfrm>
+                    <a:prstGeom prst="rect">
+                      <a:avLst/>
+                    </a:prstGeom>
+                  </pic:spPr>
+                </pic:pic>
+              </a:graphicData>
+            </a:graphic>
+          </wp:inline>
+        </w:drawing>
+      </w:r>
+    </w:p>
+    <w:p>
+      <w:r>
+        <w:rPr>
+          <w:noProof/>
+        </w:rPr>
+        <w:drawing>
+          <wp:inline distT="0" distB="0" distL="0" distR="0" wp14:anchorId="5C5654C6" wp14:editId="76FF2A96">
+            <wp:extent cx="3817951" cy="2187130"/>
+            <wp:effectExtent l="0" t="0" r="0" b="3810"/>
+            <wp:docPr id="671789153" name="Picture 1"/>
+            <wp:cNvGraphicFramePr>
+              <a:graphicFrameLocks xmlns:a="http://schemas.openxmlformats.org/drawingml/2006/main" noChangeAspect="1"/>
+            </wp:cNvGraphicFramePr>
+            <a:graphic xmlns:a="http://schemas.openxmlformats.org/drawingml/2006/main">
+              <a:graphicData uri="http://schemas.openxmlformats.org/drawingml/2006/picture">
+                <pic:pic xmlns:pic="http://schemas.openxmlformats.org/drawingml/2006/picture">
+                  <pic:nvPicPr>
+                    <pic:cNvPr id="671789153" name=""/>
+                    <pic:cNvPicPr/>
+                  </pic:nvPicPr>
+                  <pic:blipFill>
+                    <a:blip r:embed="rId14"/>
+                    <a:stretch>
+                      <a:fillRect/>
+                    </a:stretch>
+                  </pic:blipFill>
+                  <pic:spPr>
+                    <a:xfrm>
+                      <a:off x="0" y="0"/>
+                      <a:ext cx="3817951" cy="2187130"/>
+                    </a:xfrm>
+                    <a:prstGeom prst="rect">
+                      <a:avLst/>
+                    </a:prstGeom>
+                  </pic:spPr>
+                </pic:pic>
+              </a:graphicData>
+            </a:graphic>
+          </wp:inline>
+        </w:drawing>
+      </w:r>
+    </w:p>
+    <w:p>
+      <w:r>
+        <w:lastRenderedPageBreak/>
+        <w:drawing>
+          <wp:inline distT="0" distB="0" distL="0" distR="0" wp14:anchorId="4EC372F3" wp14:editId="6AB666C0">
+            <wp:extent cx="5731510" cy="3684905"/>
+            <wp:effectExtent l="0" t="0" r="0" b="0"/>
+            <wp:docPr id="1546079480" name="Picture 1"/>
+            <wp:cNvGraphicFramePr>
+              <a:graphicFrameLocks xmlns:a="http://schemas.openxmlformats.org/drawingml/2006/main" noChangeAspect="1"/>
+            </wp:cNvGraphicFramePr>
+            <a:graphic xmlns:a="http://schemas.openxmlformats.org/drawingml/2006/main">
+              <a:graphicData uri="http://schemas.openxmlformats.org/drawingml/2006/picture">
+                <pic:pic xmlns:pic="http://schemas.openxmlformats.org/drawingml/2006/picture">
+                  <pic:nvPicPr>
+                    <pic:cNvPr id="1546079480" name=""/>
+                    <pic:cNvPicPr/>
+                  </pic:nvPicPr>
+                  <pic:blipFill>
+                    <a:blip r:embed="rId15"/>
+                    <a:stretch>
+                      <a:fillRect/>
+                    </a:stretch>
+                  </pic:blipFill>
+                  <pic:spPr>
+                    <a:xfrm>
+                      <a:off x="0" y="0"/>
+                      <a:ext cx="5731510" cy="3684905"/>
+                    </a:xfrm>
+                    <a:prstGeom prst="rect">
+                      <a:avLst/>
+                    </a:prstGeom>
+                  </pic:spPr>
+                </pic:pic>
+              </a:graphicData>
+            </a:graphic>
+          </wp:inline>
+        </w:drawing>
+      </w:r>
+    </w:p>
+    <w:p>
+      <w:r>
+        <w:drawing>
+          <wp:inline distT="0" distB="0" distL="0" distR="0" wp14:anchorId="2EA9FDB2" wp14:editId="6BC323A4">
+            <wp:extent cx="5731510" cy="3207385"/>
+            <wp:effectExtent l="0" t="0" r="0" b="0"/>
+            <wp:docPr id="587304129" name="Picture 1"/>
+            <wp:cNvGraphicFramePr>
+              <a:graphicFrameLocks xmlns:a="http://schemas.openxmlformats.org/drawingml/2006/main" noChangeAspect="1"/>
+            </wp:cNvGraphicFramePr>
+            <a:graphic xmlns:a="http://schemas.openxmlformats.org/drawingml/2006/main">
+              <a:graphicData uri="http://schemas.openxmlformats.org/drawingml/2006/picture">
+                <pic:pic xmlns:pic="http://schemas.openxmlformats.org/drawingml/2006/picture">
+                  <pic:nvPicPr>
+                    <pic:cNvPr id="587304129" name=""/>
+                    <pic:cNvPicPr/>
+                  </pic:nvPicPr>
+                  <pic:blipFill>
+                    <a:blip r:embed="rId16"/>
+                    <a:stretch>
+                      <a:fillRect/>
+                    </a:stretch>
+                  </pic:blipFill>
+                  <pic:spPr>
+                    <a:xfrm>
+                      <a:off x="0" y="0"/>
+                      <a:ext cx="5731510" cy="3207385"/>
                     </a:xfrm>
                     <a:prstGeom prst="rect">
                       <a:avLst/>

</xml_diff>

<commit_message>
Method overriding using builtin methods
</commit_message>
<xml_diff>
--- a/notes.docx
+++ b/notes.docx
@@ -694,6 +694,9 @@
     <w:p/>
     <w:p>
       <w:r>
+        <w:rPr>
+          <w:noProof/>
+        </w:rPr>
         <w:lastRenderedPageBreak/>
         <w:drawing>
           <wp:inline distT="0" distB="0" distL="0" distR="0" wp14:anchorId="026A0EAA" wp14:editId="39C1409D">
@@ -732,6 +735,104 @@
         </w:drawing>
       </w:r>
     </w:p>
+    <w:p/>
+    <w:p/>
+    <w:p>
+      <w:r>
+        <w:t>1.</w:t>
+      </w:r>
+      <w:r>
+        <w:t>Difference between Java 1.8 and java 17</w:t>
+      </w:r>
+    </w:p>
+    <w:p/>
+    <w:p/>
+    <w:p>
+      <w:r>
+        <w:rPr>
+          <w:noProof/>
+        </w:rPr>
+        <w:drawing>
+          <wp:inline distT="0" distB="0" distL="0" distR="0" wp14:anchorId="1A10695A" wp14:editId="02A66FB3">
+            <wp:extent cx="4138019" cy="3604572"/>
+            <wp:effectExtent l="0" t="0" r="0" b="0"/>
+            <wp:docPr id="2048659605" name="Picture 1"/>
+            <wp:cNvGraphicFramePr>
+              <a:graphicFrameLocks xmlns:a="http://schemas.openxmlformats.org/drawingml/2006/main" noChangeAspect="1"/>
+            </wp:cNvGraphicFramePr>
+            <a:graphic xmlns:a="http://schemas.openxmlformats.org/drawingml/2006/main">
+              <a:graphicData uri="http://schemas.openxmlformats.org/drawingml/2006/picture">
+                <pic:pic xmlns:pic="http://schemas.openxmlformats.org/drawingml/2006/picture">
+                  <pic:nvPicPr>
+                    <pic:cNvPr id="2048659605" name=""/>
+                    <pic:cNvPicPr/>
+                  </pic:nvPicPr>
+                  <pic:blipFill>
+                    <a:blip r:embed="rId21"/>
+                    <a:stretch>
+                      <a:fillRect/>
+                    </a:stretch>
+                  </pic:blipFill>
+                  <pic:spPr>
+                    <a:xfrm>
+                      <a:off x="0" y="0"/>
+                      <a:ext cx="4138019" cy="3604572"/>
+                    </a:xfrm>
+                    <a:prstGeom prst="rect">
+                      <a:avLst/>
+                    </a:prstGeom>
+                  </pic:spPr>
+                </pic:pic>
+              </a:graphicData>
+            </a:graphic>
+          </wp:inline>
+        </w:drawing>
+      </w:r>
+      <w:r>
+        <w:t xml:space="preserve"> </w:t>
+      </w:r>
+    </w:p>
+    <w:p>
+      <w:r>
+        <w:drawing>
+          <wp:inline distT="0" distB="0" distL="0" distR="0" wp14:anchorId="742C7CD0" wp14:editId="4BB3D3FD">
+            <wp:extent cx="5731510" cy="1251585"/>
+            <wp:effectExtent l="0" t="0" r="0" b="0"/>
+            <wp:docPr id="896169483" name="Picture 1"/>
+            <wp:cNvGraphicFramePr>
+              <a:graphicFrameLocks xmlns:a="http://schemas.openxmlformats.org/drawingml/2006/main" noChangeAspect="1"/>
+            </wp:cNvGraphicFramePr>
+            <a:graphic xmlns:a="http://schemas.openxmlformats.org/drawingml/2006/main">
+              <a:graphicData uri="http://schemas.openxmlformats.org/drawingml/2006/picture">
+                <pic:pic xmlns:pic="http://schemas.openxmlformats.org/drawingml/2006/picture">
+                  <pic:nvPicPr>
+                    <pic:cNvPr id="896169483" name=""/>
+                    <pic:cNvPicPr/>
+                  </pic:nvPicPr>
+                  <pic:blipFill>
+                    <a:blip r:embed="rId22"/>
+                    <a:stretch>
+                      <a:fillRect/>
+                    </a:stretch>
+                  </pic:blipFill>
+                  <pic:spPr>
+                    <a:xfrm>
+                      <a:off x="0" y="0"/>
+                      <a:ext cx="5731510" cy="1251585"/>
+                    </a:xfrm>
+                    <a:prstGeom prst="rect">
+                      <a:avLst/>
+                    </a:prstGeom>
+                  </pic:spPr>
+                </pic:pic>
+              </a:graphicData>
+            </a:graphic>
+          </wp:inline>
+        </w:drawing>
+      </w:r>
+    </w:p>
+    <w:p/>
+    <w:p/>
     <w:sectPr>
       <w:pgSz w:w="11906" w:h="16838"/>
       <w:pgMar w:top="1440" w:right="1440" w:bottom="1440" w:left="1440" w:header="708" w:footer="708" w:gutter="0"/>

</xml_diff>

<commit_message>
Encapsulation has been achieved using getters and setters
</commit_message>
<xml_diff>
--- a/notes.docx
+++ b/notes.docx
@@ -794,6 +794,9 @@
     </w:p>
     <w:p>
       <w:r>
+        <w:rPr>
+          <w:noProof/>
+        </w:rPr>
         <w:drawing>
           <wp:inline distT="0" distB="0" distL="0" distR="0" wp14:anchorId="742C7CD0" wp14:editId="4BB3D3FD">
             <wp:extent cx="5731510" cy="1251585"/>
@@ -831,8 +834,128 @@
         </w:drawing>
       </w:r>
     </w:p>
+    <w:p>
+      <w:r>
+        <w:rPr>
+          <w:noProof/>
+        </w:rPr>
+        <w:lastRenderedPageBreak/>
+        <w:drawing>
+          <wp:inline distT="0" distB="0" distL="0" distR="0" wp14:anchorId="278B3029" wp14:editId="7C1E8C99">
+            <wp:extent cx="5731510" cy="3041650"/>
+            <wp:effectExtent l="0" t="0" r="0" b="0"/>
+            <wp:docPr id="1800639517" name="Picture 1"/>
+            <wp:cNvGraphicFramePr>
+              <a:graphicFrameLocks xmlns:a="http://schemas.openxmlformats.org/drawingml/2006/main" noChangeAspect="1"/>
+            </wp:cNvGraphicFramePr>
+            <a:graphic xmlns:a="http://schemas.openxmlformats.org/drawingml/2006/main">
+              <a:graphicData uri="http://schemas.openxmlformats.org/drawingml/2006/picture">
+                <pic:pic xmlns:pic="http://schemas.openxmlformats.org/drawingml/2006/picture">
+                  <pic:nvPicPr>
+                    <pic:cNvPr id="1800639517" name=""/>
+                    <pic:cNvPicPr/>
+                  </pic:nvPicPr>
+                  <pic:blipFill>
+                    <a:blip r:embed="rId23"/>
+                    <a:stretch>
+                      <a:fillRect/>
+                    </a:stretch>
+                  </pic:blipFill>
+                  <pic:spPr>
+                    <a:xfrm>
+                      <a:off x="0" y="0"/>
+                      <a:ext cx="5731510" cy="3041650"/>
+                    </a:xfrm>
+                    <a:prstGeom prst="rect">
+                      <a:avLst/>
+                    </a:prstGeom>
+                  </pic:spPr>
+                </pic:pic>
+              </a:graphicData>
+            </a:graphic>
+          </wp:inline>
+        </w:drawing>
+      </w:r>
+    </w:p>
+    <w:p>
+      <w:r>
+        <w:drawing>
+          <wp:inline distT="0" distB="0" distL="0" distR="0" wp14:anchorId="1EEB2FE8" wp14:editId="6471FE9F">
+            <wp:extent cx="5731510" cy="2595880"/>
+            <wp:effectExtent l="0" t="0" r="0" b="0"/>
+            <wp:docPr id="310610863" name="Picture 1"/>
+            <wp:cNvGraphicFramePr>
+              <a:graphicFrameLocks xmlns:a="http://schemas.openxmlformats.org/drawingml/2006/main" noChangeAspect="1"/>
+            </wp:cNvGraphicFramePr>
+            <a:graphic xmlns:a="http://schemas.openxmlformats.org/drawingml/2006/main">
+              <a:graphicData uri="http://schemas.openxmlformats.org/drawingml/2006/picture">
+                <pic:pic xmlns:pic="http://schemas.openxmlformats.org/drawingml/2006/picture">
+                  <pic:nvPicPr>
+                    <pic:cNvPr id="310610863" name=""/>
+                    <pic:cNvPicPr/>
+                  </pic:nvPicPr>
+                  <pic:blipFill>
+                    <a:blip r:embed="rId24"/>
+                    <a:stretch>
+                      <a:fillRect/>
+                    </a:stretch>
+                  </pic:blipFill>
+                  <pic:spPr>
+                    <a:xfrm>
+                      <a:off x="0" y="0"/>
+                      <a:ext cx="5731510" cy="2595880"/>
+                    </a:xfrm>
+                    <a:prstGeom prst="rect">
+                      <a:avLst/>
+                    </a:prstGeom>
+                  </pic:spPr>
+                </pic:pic>
+              </a:graphicData>
+            </a:graphic>
+          </wp:inline>
+        </w:drawing>
+      </w:r>
+    </w:p>
     <w:p/>
-    <w:p/>
+    <w:p>
+      <w:r>
+        <w:drawing>
+          <wp:inline distT="0" distB="0" distL="0" distR="0" wp14:anchorId="7B5E727E" wp14:editId="02860B07">
+            <wp:extent cx="5731510" cy="2485390"/>
+            <wp:effectExtent l="0" t="0" r="0" b="0"/>
+            <wp:docPr id="691633385" name="Picture 1"/>
+            <wp:cNvGraphicFramePr>
+              <a:graphicFrameLocks xmlns:a="http://schemas.openxmlformats.org/drawingml/2006/main" noChangeAspect="1"/>
+            </wp:cNvGraphicFramePr>
+            <a:graphic xmlns:a="http://schemas.openxmlformats.org/drawingml/2006/main">
+              <a:graphicData uri="http://schemas.openxmlformats.org/drawingml/2006/picture">
+                <pic:pic xmlns:pic="http://schemas.openxmlformats.org/drawingml/2006/picture">
+                  <pic:nvPicPr>
+                    <pic:cNvPr id="691633385" name=""/>
+                    <pic:cNvPicPr/>
+                  </pic:nvPicPr>
+                  <pic:blipFill>
+                    <a:blip r:embed="rId25"/>
+                    <a:stretch>
+                      <a:fillRect/>
+                    </a:stretch>
+                  </pic:blipFill>
+                  <pic:spPr>
+                    <a:xfrm>
+                      <a:off x="0" y="0"/>
+                      <a:ext cx="5731510" cy="2485390"/>
+                    </a:xfrm>
+                    <a:prstGeom prst="rect">
+                      <a:avLst/>
+                    </a:prstGeom>
+                  </pic:spPr>
+                </pic:pic>
+              </a:graphicData>
+            </a:graphic>
+          </wp:inline>
+        </w:drawing>
+      </w:r>
+    </w:p>
     <w:sectPr>
       <w:pgSz w:w="11906" w:h="16838"/>
       <w:pgMar w:top="1440" w:right="1440" w:bottom="1440" w:left="1440" w:header="708" w:footer="708" w:gutter="0"/>

</xml_diff>